<commit_message>
Add TA office hour
</commit_message>
<xml_diff>
--- a/CS 562 Syllabus.docx
+++ b/CS 562 Syllabus.docx
@@ -1,6 +1,6 @@
 
 <file path=word/document.xml><?xml version="1.0" encoding="utf-8"?>
-<w:document xmlns:wpc="http://schemas.microsoft.com/office/word/2010/wordprocessingCanvas" xmlns:mo="http://schemas.microsoft.com/office/mac/office/2008/main" xmlns:mc="http://schemas.openxmlformats.org/markup-compatibility/2006" xmlns:mv="urn:schemas-microsoft-com:mac:vml" xmlns:o="urn:schemas-microsoft-com:office:office" xmlns:r="http://schemas.openxmlformats.org/officeDocument/2006/relationships" xmlns:m="http://schemas.openxmlformats.org/officeDocument/2006/math" xmlns:v="urn:schemas-microsoft-com:vml" xmlns:wp14="http://schemas.microsoft.com/office/word/2010/wordprocessingDrawing" xmlns:wp="http://schemas.openxmlformats.org/drawingml/2006/wordprocessingDrawing" xmlns:w10="urn:schemas-microsoft-com:office:word" xmlns:w="http://schemas.openxmlformats.org/wordprocessingml/2006/main" xmlns:w14="http://schemas.microsoft.com/office/word/2010/wordml" xmlns:wpg="http://schemas.microsoft.com/office/word/2010/wordprocessingGroup" xmlns:wpi="http://schemas.microsoft.com/office/word/2010/wordprocessingInk" xmlns:wne="http://schemas.microsoft.com/office/word/2006/wordml" xmlns:wps="http://schemas.microsoft.com/office/word/2010/wordprocessingShape" mc:Ignorable="w14 wp14">
+<w:document xmlns:ve="http://schemas.openxmlformats.org/markup-compatibility/2006" xmlns:o="urn:schemas-microsoft-com:office:office" xmlns:r="http://schemas.openxmlformats.org/officeDocument/2006/relationships" xmlns:m="http://schemas.openxmlformats.org/officeDocument/2006/math" xmlns:v="urn:schemas-microsoft-com:vml" xmlns:wp="http://schemas.openxmlformats.org/drawingml/2006/wordprocessingDrawing" xmlns:w10="urn:schemas-microsoft-com:office:word" xmlns:w="http://schemas.openxmlformats.org/wordprocessingml/2006/main" xmlns:wne="http://schemas.microsoft.com/office/word/2006/wordml">
   <w:body>
     <w:p>
       <w:pPr>
@@ -13,7 +13,7 @@
     </w:p>
     <w:p>
       <w:pPr>
-        <w:pStyle w:val="Heading3"/>
+        <w:pStyle w:val="3"/>
       </w:pPr>
       <w:r>
         <w:rPr>
@@ -36,7 +36,7 @@
     </w:p>
     <w:p>
       <w:pPr>
-        <w:pStyle w:val="Heading3"/>
+        <w:pStyle w:val="3"/>
         <w:tabs>
           <w:tab w:val="left" w:pos="8355"/>
         </w:tabs>
@@ -59,7 +59,7 @@
     </w:p>
     <w:p>
       <w:pPr>
-        <w:pStyle w:val="Heading3"/>
+        <w:pStyle w:val="3"/>
       </w:pPr>
       <w:r>
         <w:rPr>
@@ -73,7 +73,7 @@
     </w:p>
     <w:p>
       <w:pPr>
-        <w:pStyle w:val="Heading3"/>
+        <w:pStyle w:val="3"/>
       </w:pPr>
       <w:r>
         <w:rPr>
@@ -90,7 +90,7 @@
     </w:p>
     <w:p>
       <w:pPr>
-        <w:pStyle w:val="Heading3"/>
+        <w:pStyle w:val="3"/>
         <w:rPr>
           <w:color w:val="0A0AB6"/>
         </w:rPr>
@@ -101,10 +101,10 @@
         </w:rPr>
         <w:t xml:space="preserve">♦ </w:t>
       </w:r>
-      <w:hyperlink r:id="rId6" w:history="1">
+      <w:hyperlink r:id="rId5" w:history="1">
         <w:r>
           <w:rPr>
-            <w:rStyle w:val="Hyperlink"/>
+            <w:rStyle w:val="a3"/>
           </w:rPr>
           <w:t>http://www.cs.cmu.edu/~agroce</w:t>
         </w:r>
@@ -174,7 +174,7 @@
     </w:p>
     <w:p>
       <w:pPr>
-        <w:pStyle w:val="Heading3"/>
+        <w:pStyle w:val="3"/>
         <w:rPr>
           <w:color w:val="0A0AB6"/>
         </w:rPr>
@@ -197,19 +197,11 @@
         </w:rPr>
         <w:t xml:space="preserve"> </w:t>
       </w:r>
-      <w:proofErr w:type="spellStart"/>
-      <w:r>
-        <w:rPr>
-          <w:color w:val="0A0AB6"/>
-        </w:rPr>
-        <w:t>Hongyan</w:t>
-      </w:r>
-      <w:proofErr w:type="spellEnd"/>
-      <w:r>
-        <w:rPr>
-          <w:color w:val="0A0AB6"/>
-        </w:rPr>
-        <w:t xml:space="preserve"> Yi </w:t>
+      <w:r>
+        <w:rPr>
+          <w:color w:val="0A0AB6"/>
+        </w:rPr>
+        <w:t xml:space="preserve">Hongyan Yi </w:t>
       </w:r>
       <w:r>
         <w:rPr>
@@ -221,20 +213,22 @@
         <w:rPr>
           <w:color w:val="0A0AB6"/>
         </w:rPr>
-        <w:t>yih@onid</w:t>
-      </w:r>
-      <w:r>
-        <w:rPr>
-          <w:color w:val="0A0AB6"/>
-        </w:rPr>
-        <w:t>.oregonstate.edu)</w:t>
-      </w:r>
-    </w:p>
-    <w:p>
-      <w:pPr>
-        <w:pStyle w:val="Heading3"/>
-        <w:rPr>
-          <w:color w:val="0A0AB6"/>
+        <w:t>yih@</w:t>
+      </w:r>
+      <w:r>
+        <w:rPr>
+          <w:color w:val="0A0AB6"/>
+        </w:rPr>
+        <w:t>oregonstate.edu)</w:t>
+      </w:r>
+    </w:p>
+    <w:p>
+      <w:pPr>
+        <w:pStyle w:val="3"/>
+        <w:rPr>
+          <w:rFonts w:eastAsia="宋体" w:hint="eastAsia"/>
+          <w:color w:val="0A0AB6"/>
+          <w:lang w:eastAsia="zh-CN"/>
         </w:rPr>
       </w:pPr>
       <w:r>
@@ -253,12 +247,19 @@
         <w:rPr>
           <w:color w:val="0A0AB6"/>
         </w:rPr>
-        <w:t>TBD</w:t>
-      </w:r>
-    </w:p>
-    <w:p>
-      <w:pPr>
-        <w:pStyle w:val="Heading3"/>
+        <w:t>T</w:t>
+      </w:r>
+      <w:r>
+        <w:rPr>
+          <w:rFonts w:hint="eastAsia"/>
+          <w:color w:val="0A0AB6"/>
+        </w:rPr>
+        <w:t>uesday 9:00-11:00</w:t>
+      </w:r>
+    </w:p>
+    <w:p>
+      <w:pPr>
+        <w:pStyle w:val="3"/>
         <w:rPr>
           <w:color w:val="0A0AB6"/>
         </w:rPr>
@@ -284,7 +285,7 @@
     </w:p>
     <w:p>
       <w:pPr>
-        <w:pStyle w:val="Heading3"/>
+        <w:pStyle w:val="3"/>
         <w:tabs>
           <w:tab w:val="right" w:pos="9360"/>
         </w:tabs>
@@ -310,7 +311,6 @@
           <w:szCs w:val="20"/>
         </w:rPr>
       </w:pPr>
-      <w:proofErr w:type="gramStart"/>
       <w:r>
         <w:rPr>
           <w:rFonts w:ascii="Verdana" w:hAnsi="Verdana"/>
@@ -321,11 +321,10 @@
         </w:rPr>
         <w:t>Application of software engineering methodology to the development of a complete software system.</w:t>
       </w:r>
-      <w:proofErr w:type="gramEnd"/>
-    </w:p>
-    <w:p>
-      <w:pPr>
-        <w:pStyle w:val="Heading3"/>
+    </w:p>
+    <w:p>
+      <w:pPr>
+        <w:pStyle w:val="3"/>
       </w:pPr>
       <w:r>
         <w:rPr>
@@ -522,43 +521,43 @@
       <w:pPr>
         <w:ind w:left="360" w:hanging="360"/>
         <w:rPr>
-          <w:rStyle w:val="Heading3Char"/>
-        </w:rPr>
-      </w:pPr>
-      <w:r>
-        <w:rPr>
-          <w:rStyle w:val="Heading3Char"/>
+          <w:rStyle w:val="3Char"/>
+        </w:rPr>
+      </w:pPr>
+      <w:r>
+        <w:rPr>
+          <w:rStyle w:val="3Char"/>
         </w:rPr>
         <w:tab/>
       </w:r>
       <w:r>
         <w:rPr>
-          <w:rStyle w:val="Heading3Char"/>
+          <w:rStyle w:val="3Char"/>
         </w:rPr>
         <w:t xml:space="preserve">Online Slides </w:t>
       </w:r>
       <w:r>
         <w:rPr>
-          <w:rStyle w:val="Heading3Char"/>
+          <w:rStyle w:val="3Char"/>
         </w:rPr>
         <w:t>Outline</w:t>
       </w:r>
       <w:r>
         <w:rPr>
-          <w:rStyle w:val="Heading3Char"/>
+          <w:rStyle w:val="3Char"/>
         </w:rPr>
         <w:t xml:space="preserve"> (slides from CS362)</w:t>
       </w:r>
       <w:r>
         <w:rPr>
-          <w:rStyle w:val="Heading3Char"/>
+          <w:rStyle w:val="3Char"/>
         </w:rPr>
         <w:t>:</w:t>
       </w:r>
     </w:p>
     <w:p>
       <w:pPr>
-        <w:pStyle w:val="ListParagraph"/>
+        <w:pStyle w:val="a7"/>
         <w:numPr>
           <w:ilvl w:val="0"/>
           <w:numId w:val="25"/>
@@ -579,7 +578,7 @@
     </w:p>
     <w:p>
       <w:pPr>
-        <w:pStyle w:val="ListParagraph"/>
+        <w:pStyle w:val="a7"/>
         <w:numPr>
           <w:ilvl w:val="0"/>
           <w:numId w:val="25"/>
@@ -591,7 +590,7 @@
     </w:p>
     <w:p>
       <w:pPr>
-        <w:pStyle w:val="ListParagraph"/>
+        <w:pStyle w:val="a7"/>
         <w:numPr>
           <w:ilvl w:val="0"/>
           <w:numId w:val="25"/>
@@ -603,7 +602,7 @@
     </w:p>
     <w:p>
       <w:pPr>
-        <w:pStyle w:val="ListParagraph"/>
+        <w:pStyle w:val="a7"/>
         <w:numPr>
           <w:ilvl w:val="0"/>
           <w:numId w:val="25"/>
@@ -615,7 +614,7 @@
     </w:p>
     <w:p>
       <w:pPr>
-        <w:pStyle w:val="ListParagraph"/>
+        <w:pStyle w:val="a7"/>
         <w:numPr>
           <w:ilvl w:val="0"/>
           <w:numId w:val="25"/>
@@ -627,7 +626,7 @@
     </w:p>
     <w:p>
       <w:pPr>
-        <w:pStyle w:val="ListParagraph"/>
+        <w:pStyle w:val="a7"/>
         <w:numPr>
           <w:ilvl w:val="0"/>
           <w:numId w:val="25"/>
@@ -645,7 +644,7 @@
     </w:p>
     <w:p>
       <w:pPr>
-        <w:pStyle w:val="ListParagraph"/>
+        <w:pStyle w:val="a7"/>
         <w:numPr>
           <w:ilvl w:val="0"/>
           <w:numId w:val="25"/>
@@ -657,7 +656,7 @@
     </w:p>
     <w:p>
       <w:pPr>
-        <w:pStyle w:val="ListParagraph"/>
+        <w:pStyle w:val="a7"/>
         <w:numPr>
           <w:ilvl w:val="0"/>
           <w:numId w:val="25"/>
@@ -669,7 +668,7 @@
     </w:p>
     <w:p>
       <w:pPr>
-        <w:pStyle w:val="ListParagraph"/>
+        <w:pStyle w:val="a7"/>
         <w:numPr>
           <w:ilvl w:val="0"/>
           <w:numId w:val="25"/>
@@ -681,7 +680,7 @@
     </w:p>
     <w:p>
       <w:pPr>
-        <w:pStyle w:val="ListParagraph"/>
+        <w:pStyle w:val="a7"/>
         <w:numPr>
           <w:ilvl w:val="0"/>
           <w:numId w:val="25"/>
@@ -693,7 +692,7 @@
     </w:p>
     <w:p>
       <w:pPr>
-        <w:pStyle w:val="ListParagraph"/>
+        <w:pStyle w:val="a7"/>
         <w:numPr>
           <w:ilvl w:val="0"/>
           <w:numId w:val="25"/>
@@ -705,7 +704,7 @@
     </w:p>
     <w:p>
       <w:pPr>
-        <w:pStyle w:val="ListParagraph"/>
+        <w:pStyle w:val="a7"/>
         <w:numPr>
           <w:ilvl w:val="0"/>
           <w:numId w:val="25"/>
@@ -717,7 +716,7 @@
     </w:p>
     <w:p>
       <w:pPr>
-        <w:pStyle w:val="ListParagraph"/>
+        <w:pStyle w:val="a7"/>
         <w:numPr>
           <w:ilvl w:val="0"/>
           <w:numId w:val="25"/>
@@ -732,7 +731,7 @@
     </w:p>
     <w:p>
       <w:pPr>
-        <w:pStyle w:val="ListParagraph"/>
+        <w:pStyle w:val="a7"/>
         <w:numPr>
           <w:ilvl w:val="0"/>
           <w:numId w:val="25"/>
@@ -745,7 +744,7 @@
     </w:p>
     <w:p>
       <w:pPr>
-        <w:pStyle w:val="ListParagraph"/>
+        <w:pStyle w:val="a7"/>
         <w:numPr>
           <w:ilvl w:val="0"/>
           <w:numId w:val="25"/>
@@ -757,7 +756,7 @@
     </w:p>
     <w:p>
       <w:pPr>
-        <w:pStyle w:val="ListParagraph"/>
+        <w:pStyle w:val="a7"/>
         <w:numPr>
           <w:ilvl w:val="0"/>
           <w:numId w:val="25"/>
@@ -769,7 +768,7 @@
     </w:p>
     <w:p>
       <w:pPr>
-        <w:pStyle w:val="ListParagraph"/>
+        <w:pStyle w:val="a7"/>
         <w:numPr>
           <w:ilvl w:val="0"/>
           <w:numId w:val="25"/>
@@ -781,7 +780,7 @@
     </w:p>
     <w:p>
       <w:pPr>
-        <w:pStyle w:val="ListParagraph"/>
+        <w:pStyle w:val="a7"/>
         <w:numPr>
           <w:ilvl w:val="0"/>
           <w:numId w:val="25"/>
@@ -796,7 +795,7 @@
     </w:p>
     <w:p>
       <w:pPr>
-        <w:pStyle w:val="ListParagraph"/>
+        <w:pStyle w:val="a7"/>
         <w:numPr>
           <w:ilvl w:val="0"/>
           <w:numId w:val="25"/>
@@ -808,7 +807,7 @@
     </w:p>
     <w:p>
       <w:pPr>
-        <w:pStyle w:val="ListParagraph"/>
+        <w:pStyle w:val="a7"/>
         <w:numPr>
           <w:ilvl w:val="0"/>
           <w:numId w:val="25"/>
@@ -825,7 +824,7 @@
     </w:p>
     <w:p>
       <w:pPr>
-        <w:pStyle w:val="ListParagraph"/>
+        <w:pStyle w:val="a7"/>
         <w:numPr>
           <w:ilvl w:val="0"/>
           <w:numId w:val="25"/>
@@ -847,7 +846,7 @@
     <w:p/>
     <w:p>
       <w:pPr>
-        <w:pStyle w:val="ListParagraph"/>
+        <w:pStyle w:val="a7"/>
         <w:numPr>
           <w:ilvl w:val="0"/>
           <w:numId w:val="26"/>
@@ -859,7 +858,7 @@
     </w:p>
     <w:p>
       <w:pPr>
-        <w:pStyle w:val="ListParagraph"/>
+        <w:pStyle w:val="a7"/>
         <w:numPr>
           <w:ilvl w:val="0"/>
           <w:numId w:val="26"/>
@@ -871,7 +870,7 @@
     </w:p>
     <w:p>
       <w:pPr>
-        <w:pStyle w:val="ListParagraph"/>
+        <w:pStyle w:val="a7"/>
         <w:numPr>
           <w:ilvl w:val="0"/>
           <w:numId w:val="26"/>
@@ -883,7 +882,7 @@
     </w:p>
     <w:p>
       <w:pPr>
-        <w:pStyle w:val="ListParagraph"/>
+        <w:pStyle w:val="a7"/>
         <w:numPr>
           <w:ilvl w:val="0"/>
           <w:numId w:val="26"/>
@@ -895,7 +894,7 @@
     </w:p>
     <w:p>
       <w:pPr>
-        <w:pStyle w:val="ListParagraph"/>
+        <w:pStyle w:val="a7"/>
         <w:numPr>
           <w:ilvl w:val="0"/>
           <w:numId w:val="26"/>
@@ -907,7 +906,7 @@
     </w:p>
     <w:p>
       <w:pPr>
-        <w:pStyle w:val="ListParagraph"/>
+        <w:pStyle w:val="a7"/>
         <w:numPr>
           <w:ilvl w:val="0"/>
           <w:numId w:val="26"/>
@@ -925,7 +924,7 @@
       <w:pPr>
         <w:ind w:left="360" w:hanging="360"/>
         <w:rPr>
-          <w:rStyle w:val="Heading3Char"/>
+          <w:rStyle w:val="3Char"/>
         </w:rPr>
       </w:pPr>
     </w:p>
@@ -942,7 +941,7 @@
       </w:pPr>
       <w:r>
         <w:rPr>
-          <w:rStyle w:val="Heading3Char"/>
+          <w:rStyle w:val="3Char"/>
         </w:rPr>
         <w:t>* Measurable student learning outcomes:</w:t>
       </w:r>
@@ -967,10 +966,10 @@
         </w:rPr>
         <w:t xml:space="preserve">See </w:t>
       </w:r>
-      <w:hyperlink r:id="rId7" w:history="1">
+      <w:hyperlink r:id="rId6" w:history="1">
         <w:r>
           <w:rPr>
-            <w:rStyle w:val="Hyperlink"/>
+            <w:rStyle w:val="a3"/>
             <w:sz w:val="20"/>
           </w:rPr>
           <w:t>Student Learning Outcomes</w:t>
@@ -1021,7 +1020,7 @@
     </w:p>
     <w:p>
       <w:pPr>
-        <w:pStyle w:val="ListParagraph"/>
+        <w:pStyle w:val="a7"/>
         <w:numPr>
           <w:ilvl w:val="0"/>
           <w:numId w:val="23"/>
@@ -1061,7 +1060,7 @@
       </w:pPr>
       <w:r>
         <w:rPr>
-          <w:rStyle w:val="Heading3Char"/>
+          <w:rStyle w:val="3Char"/>
         </w:rPr>
         <w:t>* Learning resources:</w:t>
       </w:r>
@@ -1161,7 +1160,7 @@
     </w:p>
     <w:p>
       <w:pPr>
-        <w:pStyle w:val="ListParagraph"/>
+        <w:pStyle w:val="a7"/>
         <w:numPr>
           <w:ilvl w:val="0"/>
           <w:numId w:val="12"/>
@@ -1298,7 +1297,7 @@
       </w:pPr>
       <w:r>
         <w:rPr>
-          <w:rStyle w:val="Heading3Char"/>
+          <w:rStyle w:val="3Char"/>
         </w:rPr>
         <w:t>* Evaluation of student performance:</w:t>
       </w:r>
@@ -1564,15 +1563,7 @@
         <w:t>This exam is an</w:t>
       </w:r>
       <w:r>
-        <w:t xml:space="preserve"> open note, open </w:t>
-      </w:r>
-      <w:proofErr w:type="gramStart"/>
-      <w:r>
-        <w:t>internet</w:t>
-      </w:r>
-      <w:proofErr w:type="gramEnd"/>
-      <w:r>
-        <w:t xml:space="preserve"> essay exams.</w:t>
+        <w:t xml:space="preserve"> open note, open internet essay exams.</w:t>
       </w:r>
     </w:p>
     <w:p>
@@ -1616,7 +1607,7 @@
           <w:bottom w:w="15" w:type="dxa"/>
           <w:right w:w="15" w:type="dxa"/>
         </w:tblCellMar>
-        <w:tblLook w:val="04A0" w:firstRow="1" w:lastRow="0" w:firstColumn="1" w:lastColumn="0" w:noHBand="0" w:noVBand="1"/>
+        <w:tblLook w:val="04A0"/>
       </w:tblPr>
       <w:tblGrid>
         <w:gridCol w:w="729"/>
@@ -2237,13 +2228,13 @@
         <w:spacing w:after="100"/>
       </w:pPr>
       <w:r>
-        <w:t xml:space="preserve">I encourage students to work together and learn from one another on labs and assignments. However, I do expect you to turn in your OWN work. Working with someone does not include copying someone else's work and changing a small amount of that work, such as variable names, comments, spacing, etc. During group assignments you and your partners may turn in one assignment per group with everyone's name attached. Working together is discouraged on exams, quizzes, and the final. At NO point should you copy work from the internet, and if you do copy material from an external resource, then you need to cite the resource and author(s). Cheating and plagiarism are not taken lightly! You will receive a zero on your first abuse of these rules. In the case of shared work, the student sharing the work and the student copying the </w:t>
+        <w:t xml:space="preserve">I encourage students to work together and learn from one another on labs and assignments. However, I do expect you to turn in your OWN work. Working with someone does not include copying someone else's work and changing a small amount of that work, such as variable names, comments, spacing, etc. During group assignments you and your partners may turn in one assignment per group with everyone's name attached. Working together is discouraged on exams, quizzes, and the final. At NO point should you copy work from the internet, and if you do copy material from an external resource, then you need to cite the resource and author(s). Cheating and plagiarism are not taken lightly! You will receive a zero on your first abuse of these rules. In the case of shared work, the student sharing the work and the student copying the work will both </w:t>
       </w:r>
       <w:r>
         <w:lastRenderedPageBreak/>
-        <w:t xml:space="preserve">work will both receive zeros. On the second abuse, your name(s) will be given to the EECS department, where they will handle the details. Please read the </w:t>
-      </w:r>
-      <w:hyperlink r:id="rId8" w:history="1">
+        <w:t xml:space="preserve">receive zeros. On the second abuse, your name(s) will be given to the EECS department, where they will handle the details. Please read the </w:t>
+      </w:r>
+      <w:hyperlink r:id="rId7" w:history="1">
         <w:r>
           <w:rPr>
             <w:color w:val="0000FF"/>
@@ -2255,7 +2246,7 @@
       <w:r>
         <w:t xml:space="preserve">, </w:t>
       </w:r>
-      <w:hyperlink r:id="rId9" w:history="1">
+      <w:hyperlink r:id="rId8" w:history="1">
         <w:r>
           <w:rPr>
             <w:color w:val="0000FF"/>
@@ -2267,7 +2258,7 @@
       <w:r>
         <w:t xml:space="preserve">, and </w:t>
       </w:r>
-      <w:hyperlink r:id="rId10" w:anchor="Section2883" w:history="1">
+      <w:hyperlink r:id="rId9" w:anchor="Section2883" w:history="1">
         <w:r>
           <w:rPr>
             <w:color w:val="0000FF"/>
@@ -2316,7 +2307,7 @@
     </w:p>
     <w:p>
       <w:pPr>
-        <w:pStyle w:val="Heading3"/>
+        <w:pStyle w:val="3"/>
       </w:pPr>
       <w:r>
         <w:t>Expectations for Student Conduct:</w:t>
@@ -2369,10 +2360,10 @@
         </w:rPr>
         <w:t xml:space="preserve">Student conduct is governed by the university’s policies, as explained in the </w:t>
       </w:r>
-      <w:hyperlink r:id="rId11" w:history="1">
+      <w:hyperlink r:id="rId10" w:history="1">
         <w:r>
           <w:rPr>
-            <w:rStyle w:val="Hyperlink"/>
+            <w:rStyle w:val="a3"/>
             <w:sz w:val="20"/>
           </w:rPr>
           <w:t>Office of Student Conduct: information and regulations</w:t>
@@ -2396,7 +2387,7 @@
     </w:p>
     <w:p>
       <w:pPr>
-        <w:pStyle w:val="NormalWeb"/>
+        <w:pStyle w:val="a5"/>
         <w:spacing w:before="120" w:after="0"/>
         <w:ind w:left="360"/>
         <w:rPr>
@@ -2416,7 +2407,7 @@
     </w:p>
     <w:p>
       <w:pPr>
-        <w:pStyle w:val="NormalWeb"/>
+        <w:pStyle w:val="a5"/>
         <w:numPr>
           <w:ilvl w:val="0"/>
           <w:numId w:val="10"/>
@@ -2457,7 +2448,7 @@
     </w:p>
     <w:p>
       <w:pPr>
-        <w:pStyle w:val="NormalWeb"/>
+        <w:pStyle w:val="a5"/>
         <w:numPr>
           <w:ilvl w:val="0"/>
           <w:numId w:val="10"/>
@@ -2498,7 +2489,7 @@
     </w:p>
     <w:p>
       <w:pPr>
-        <w:pStyle w:val="NormalWeb"/>
+        <w:pStyle w:val="a5"/>
         <w:numPr>
           <w:ilvl w:val="0"/>
           <w:numId w:val="10"/>
@@ -2539,7 +2530,7 @@
     </w:p>
     <w:p>
       <w:pPr>
-        <w:pStyle w:val="NormalWeb"/>
+        <w:pStyle w:val="a5"/>
         <w:numPr>
           <w:ilvl w:val="0"/>
           <w:numId w:val="10"/>
@@ -2580,7 +2571,7 @@
     </w:p>
     <w:p>
       <w:pPr>
-        <w:pStyle w:val="NormalWeb"/>
+        <w:pStyle w:val="a5"/>
         <w:numPr>
           <w:ilvl w:val="0"/>
           <w:numId w:val="10"/>
@@ -2621,7 +2612,7 @@
     </w:p>
     <w:p>
       <w:pPr>
-        <w:pStyle w:val="NormalWeb"/>
+        <w:pStyle w:val="a5"/>
         <w:numPr>
           <w:ilvl w:val="0"/>
           <w:numId w:val="10"/>
@@ -2662,7 +2653,7 @@
     </w:p>
     <w:p>
       <w:pPr>
-        <w:pStyle w:val="NormalWeb"/>
+        <w:pStyle w:val="a5"/>
         <w:numPr>
           <w:ilvl w:val="0"/>
           <w:numId w:val="10"/>
@@ -2703,7 +2694,7 @@
     </w:p>
     <w:p>
       <w:pPr>
-        <w:pStyle w:val="NormalWeb"/>
+        <w:pStyle w:val="a5"/>
         <w:numPr>
           <w:ilvl w:val="0"/>
           <w:numId w:val="10"/>
@@ -2744,7 +2735,7 @@
     </w:p>
     <w:p>
       <w:pPr>
-        <w:pStyle w:val="NormalWeb"/>
+        <w:pStyle w:val="a5"/>
         <w:spacing w:before="120" w:after="0"/>
         <w:ind w:left="360"/>
         <w:rPr>
@@ -2764,7 +2755,7 @@
     </w:p>
     <w:p>
       <w:pPr>
-        <w:pStyle w:val="NormalWeb"/>
+        <w:pStyle w:val="a5"/>
         <w:spacing w:before="120" w:after="0"/>
         <w:ind w:left="360"/>
         <w:rPr>
@@ -2784,7 +2775,7 @@
     </w:p>
     <w:p>
       <w:pPr>
-        <w:pStyle w:val="Heading3"/>
+        <w:pStyle w:val="3"/>
         <w:rPr>
           <w:color w:val="0A0AB6"/>
           <w:sz w:val="20"/>
@@ -2858,10 +2849,10 @@
         </w:rPr>
         <w:t xml:space="preserve">— If you experience computer difficulties, need help downloading a browser or plug-in, assistance logging into the course, or if you experience any errors or problems while in your online course, contact the OSU Help Desk for assistance.  You can call (541) 737-3474, email </w:t>
       </w:r>
-      <w:hyperlink r:id="rId12" w:history="1">
+      <w:hyperlink r:id="rId11" w:history="1">
         <w:r>
           <w:rPr>
-            <w:rStyle w:val="Hyperlink"/>
+            <w:rStyle w:val="a3"/>
             <w:color w:val="0A0AB6"/>
             <w:sz w:val="20"/>
           </w:rPr>
@@ -2876,10 +2867,10 @@
         </w:rPr>
         <w:t xml:space="preserve"> or visit the </w:t>
       </w:r>
-      <w:hyperlink r:id="rId13" w:history="1">
+      <w:hyperlink r:id="rId12" w:history="1">
         <w:r>
           <w:rPr>
-            <w:rStyle w:val="Hyperlink"/>
+            <w:rStyle w:val="a3"/>
             <w:color w:val="0A0AB6"/>
             <w:sz w:val="20"/>
           </w:rPr>
@@ -2995,18 +2986,16 @@
         </w:rPr>
         <w:t xml:space="preserve"> a new Online Tutoring Service - </w:t>
       </w:r>
-      <w:hyperlink r:id="rId14" w:history="1">
-        <w:proofErr w:type="spellStart"/>
+      <w:hyperlink r:id="rId13" w:history="1">
         <w:r>
           <w:rPr>
-            <w:rStyle w:val="Hyperlink"/>
+            <w:rStyle w:val="a3"/>
             <w:rFonts w:ascii="Arial" w:hAnsi="Arial"/>
             <w:color w:val="0A0AB6"/>
             <w:sz w:val="20"/>
           </w:rPr>
           <w:t>NetTutor</w:t>
         </w:r>
-        <w:proofErr w:type="spellEnd"/>
       </w:hyperlink>
       <w:r>
         <w:rPr>
@@ -3090,7 +3079,7 @@
       </w:pPr>
       <w:r>
         <w:rPr>
-          <w:rStyle w:val="Heading3Char"/>
+          <w:rStyle w:val="3Char"/>
           <w:color w:val="0A0AB6"/>
         </w:rPr>
         <w:t>♣ Course Evaluation:</w:t>
@@ -3208,7 +3197,7 @@
 </file>
 
 <file path=word/numbering.xml><?xml version="1.0" encoding="utf-8"?>
-<w:numbering xmlns:wpc="http://schemas.microsoft.com/office/word/2010/wordprocessingCanvas" xmlns:mo="http://schemas.microsoft.com/office/mac/office/2008/main" xmlns:mc="http://schemas.openxmlformats.org/markup-compatibility/2006" xmlns:mv="urn:schemas-microsoft-com:mac:vml" xmlns:o="urn:schemas-microsoft-com:office:office" xmlns:r="http://schemas.openxmlformats.org/officeDocument/2006/relationships" xmlns:m="http://schemas.openxmlformats.org/officeDocument/2006/math" xmlns:v="urn:schemas-microsoft-com:vml" xmlns:wp14="http://schemas.microsoft.com/office/word/2010/wordprocessingDrawing" xmlns:wp="http://schemas.openxmlformats.org/drawingml/2006/wordprocessingDrawing" xmlns:w10="urn:schemas-microsoft-com:office:word" xmlns:w="http://schemas.openxmlformats.org/wordprocessingml/2006/main" xmlns:w14="http://schemas.microsoft.com/office/word/2010/wordml" xmlns:wpg="http://schemas.microsoft.com/office/word/2010/wordprocessingGroup" xmlns:wpi="http://schemas.microsoft.com/office/word/2010/wordprocessingInk" xmlns:wne="http://schemas.microsoft.com/office/word/2006/wordml" xmlns:wps="http://schemas.microsoft.com/office/word/2010/wordprocessingShape" mc:Ignorable="w14 wp14">
+<w:numbering xmlns:ve="http://schemas.openxmlformats.org/markup-compatibility/2006" xmlns:o="urn:schemas-microsoft-com:office:office" xmlns:r="http://schemas.openxmlformats.org/officeDocument/2006/relationships" xmlns:m="http://schemas.openxmlformats.org/officeDocument/2006/math" xmlns:v="urn:schemas-microsoft-com:vml" xmlns:wp="http://schemas.openxmlformats.org/drawingml/2006/wordprocessingDrawing" xmlns:w10="urn:schemas-microsoft-com:office:word" xmlns:w="http://schemas.openxmlformats.org/wordprocessingml/2006/main" xmlns:wne="http://schemas.microsoft.com/office/word/2006/wordml">
   <w:abstractNum w:abstractNumId="0">
     <w:nsid w:val="042814B1"/>
     <w:multiLevelType w:val="multilevel"/>
@@ -6546,17 +6535,17 @@
 </file>
 
 <file path=word/styles.xml><?xml version="1.0" encoding="utf-8"?>
-<w:styles xmlns:mc="http://schemas.openxmlformats.org/markup-compatibility/2006" xmlns:r="http://schemas.openxmlformats.org/officeDocument/2006/relationships" xmlns:w="http://schemas.openxmlformats.org/wordprocessingml/2006/main" xmlns:w14="http://schemas.microsoft.com/office/word/2010/wordml" mc:Ignorable="w14">
+<w:styles xmlns:r="http://schemas.openxmlformats.org/officeDocument/2006/relationships" xmlns:w="http://schemas.openxmlformats.org/wordprocessingml/2006/main">
   <w:docDefaults>
     <w:rPrDefault>
       <w:rPr>
-        <w:rFonts w:ascii="Calibri" w:eastAsia="Calibri" w:hAnsi="Calibri" w:cs="Times New Roman"/>
+        <w:rFonts w:ascii="Calibri" w:eastAsia="宋体" w:hAnsi="Calibri" w:cs="Times New Roman"/>
         <w:lang w:val="en-US" w:eastAsia="en-US" w:bidi="ar-SA"/>
       </w:rPr>
     </w:rPrDefault>
     <w:pPrDefault/>
   </w:docDefaults>
-  <w:latentStyles w:defLockedState="0" w:defUIPriority="99" w:defSemiHidden="1" w:defUnhideWhenUsed="1" w:defQFormat="0" w:count="276">
+  <w:latentStyles w:defLockedState="0" w:defUIPriority="99" w:defSemiHidden="1" w:defUnhideWhenUsed="1" w:defQFormat="0" w:count="267">
     <w:lsdException w:name="Normal" w:semiHidden="0" w:uiPriority="0" w:unhideWhenUsed="0" w:qFormat="1"/>
     <w:lsdException w:name="heading 1" w:semiHidden="0" w:uiPriority="9" w:unhideWhenUsed="0" w:qFormat="1"/>
     <w:lsdException w:name="heading 2" w:uiPriority="9" w:qFormat="1"/>
@@ -6584,15 +6573,6 @@
     <w:lsdException w:name="Strong" w:semiHidden="0" w:uiPriority="22" w:unhideWhenUsed="0" w:qFormat="1"/>
     <w:lsdException w:name="Emphasis" w:semiHidden="0" w:uiPriority="20" w:unhideWhenUsed="0" w:qFormat="1"/>
     <w:lsdException w:name="Table Grid" w:semiHidden="0" w:uiPriority="59" w:unhideWhenUsed="0"/>
-    <w:lsdException w:name="Note Level 1" w:semiHidden="0" w:unhideWhenUsed="0"/>
-    <w:lsdException w:name="Note Level 2" w:semiHidden="0" w:unhideWhenUsed="0"/>
-    <w:lsdException w:name="Note Level 3" w:semiHidden="0" w:unhideWhenUsed="0"/>
-    <w:lsdException w:name="Note Level 4" w:semiHidden="0" w:unhideWhenUsed="0"/>
-    <w:lsdException w:name="Note Level 5" w:semiHidden="0" w:unhideWhenUsed="0"/>
-    <w:lsdException w:name="Note Level 6" w:semiHidden="0" w:unhideWhenUsed="0"/>
-    <w:lsdException w:name="Note Level 7" w:semiHidden="0" w:unhideWhenUsed="0"/>
-    <w:lsdException w:name="Note Level 8" w:semiHidden="0" w:unhideWhenUsed="0"/>
-    <w:lsdException w:name="Note Level 9" w:semiHidden="0" w:unhideWhenUsed="0"/>
     <w:lsdException w:name="Placeholder Text" w:unhideWhenUsed="0"/>
     <w:lsdException w:name="No Spacing" w:semiHidden="0" w:uiPriority="1" w:unhideWhenUsed="0" w:qFormat="1"/>
     <w:lsdException w:name="Light Shading" w:semiHidden="0" w:uiPriority="60" w:unhideWhenUsed="0"/>
@@ -6705,7 +6685,7 @@
     <w:lsdException w:name="Bibliography" w:uiPriority="37"/>
     <w:lsdException w:name="TOC Heading" w:uiPriority="39" w:qFormat="1"/>
   </w:latentStyles>
-  <w:style w:type="paragraph" w:default="1" w:styleId="Normal">
+  <w:style w:type="paragraph" w:default="1" w:styleId="a">
     <w:name w:val="Normal"/>
     <w:qFormat/>
     <w:rsid w:val="00FC3B33"/>
@@ -6715,11 +6695,11 @@
       <w:szCs w:val="24"/>
     </w:rPr>
   </w:style>
-  <w:style w:type="paragraph" w:styleId="Heading3">
+  <w:style w:type="paragraph" w:styleId="3">
     <w:name w:val="heading 3"/>
-    <w:basedOn w:val="Normal"/>
-    <w:next w:val="Normal"/>
-    <w:link w:val="Heading3Char"/>
+    <w:basedOn w:val="a"/>
+    <w:next w:val="a"/>
+    <w:link w:val="3Char"/>
     <w:qFormat/>
     <w:rsid w:val="00FC3B33"/>
     <w:pPr>
@@ -6735,17 +6715,18 @@
       <w:szCs w:val="26"/>
     </w:rPr>
   </w:style>
-  <w:style w:type="character" w:default="1" w:styleId="DefaultParagraphFont">
+  <w:style w:type="character" w:default="1" w:styleId="a0">
     <w:name w:val="Default Paragraph Font"/>
     <w:uiPriority w:val="1"/>
     <w:semiHidden/>
     <w:unhideWhenUsed/>
   </w:style>
-  <w:style w:type="table" w:default="1" w:styleId="TableNormal">
+  <w:style w:type="table" w:default="1" w:styleId="a1">
     <w:name w:val="Normal Table"/>
     <w:uiPriority w:val="99"/>
     <w:semiHidden/>
     <w:unhideWhenUsed/>
+    <w:qFormat/>
     <w:tblPr>
       <w:tblInd w:w="0" w:type="dxa"/>
       <w:tblCellMar>
@@ -6756,16 +6737,16 @@
       </w:tblCellMar>
     </w:tblPr>
   </w:style>
-  <w:style w:type="numbering" w:default="1" w:styleId="NoList">
+  <w:style w:type="numbering" w:default="1" w:styleId="a2">
     <w:name w:val="No List"/>
     <w:uiPriority w:val="99"/>
     <w:semiHidden/>
     <w:unhideWhenUsed/>
   </w:style>
-  <w:style w:type="character" w:customStyle="1" w:styleId="Heading3Char">
-    <w:name w:val="Heading 3 Char"/>
-    <w:basedOn w:val="DefaultParagraphFont"/>
-    <w:link w:val="Heading3"/>
+  <w:style w:type="character" w:customStyle="1" w:styleId="3Char">
+    <w:name w:val="标题 3 Char"/>
+    <w:basedOn w:val="a0"/>
+    <w:link w:val="3"/>
     <w:rsid w:val="00FC3B33"/>
     <w:rPr>
       <w:rFonts w:ascii="Arial" w:eastAsia="Times New Roman" w:hAnsi="Arial" w:cs="Arial"/>
@@ -6775,19 +6756,19 @@
       <w:szCs w:val="26"/>
     </w:rPr>
   </w:style>
-  <w:style w:type="character" w:styleId="Hyperlink">
+  <w:style w:type="character" w:styleId="a3">
     <w:name w:val="Hyperlink"/>
-    <w:basedOn w:val="DefaultParagraphFont"/>
+    <w:basedOn w:val="a0"/>
     <w:rsid w:val="00FC3B33"/>
     <w:rPr>
       <w:color w:val="0000FF"/>
       <w:u w:val="single"/>
     </w:rPr>
   </w:style>
-  <w:style w:type="paragraph" w:styleId="BalloonText">
+  <w:style w:type="paragraph" w:styleId="a4">
     <w:name w:val="Balloon Text"/>
-    <w:basedOn w:val="Normal"/>
-    <w:link w:val="BalloonTextChar"/>
+    <w:basedOn w:val="a"/>
+    <w:link w:val="Char"/>
     <w:uiPriority w:val="99"/>
     <w:semiHidden/>
     <w:unhideWhenUsed/>
@@ -6798,10 +6779,10 @@
       <w:szCs w:val="16"/>
     </w:rPr>
   </w:style>
-  <w:style w:type="character" w:customStyle="1" w:styleId="BalloonTextChar">
-    <w:name w:val="Balloon Text Char"/>
-    <w:basedOn w:val="DefaultParagraphFont"/>
-    <w:link w:val="BalloonText"/>
+  <w:style w:type="character" w:customStyle="1" w:styleId="Char">
+    <w:name w:val="批注框文本 Char"/>
+    <w:basedOn w:val="a0"/>
+    <w:link w:val="a4"/>
     <w:uiPriority w:val="99"/>
     <w:semiHidden/>
     <w:rsid w:val="00FC3B33"/>
@@ -6811,18 +6792,18 @@
       <w:szCs w:val="16"/>
     </w:rPr>
   </w:style>
-  <w:style w:type="paragraph" w:styleId="NormalWeb">
+  <w:style w:type="paragraph" w:styleId="a5">
     <w:name w:val="Normal (Web)"/>
-    <w:basedOn w:val="Normal"/>
+    <w:basedOn w:val="a"/>
     <w:uiPriority w:val="99"/>
     <w:rsid w:val="0074218C"/>
     <w:pPr>
       <w:spacing w:before="100" w:beforeAutospacing="1" w:after="100" w:afterAutospacing="1"/>
     </w:pPr>
   </w:style>
-  <w:style w:type="character" w:styleId="FollowedHyperlink">
+  <w:style w:type="character" w:styleId="a6">
     <w:name w:val="FollowedHyperlink"/>
-    <w:basedOn w:val="DefaultParagraphFont"/>
+    <w:basedOn w:val="a0"/>
     <w:uiPriority w:val="99"/>
     <w:semiHidden/>
     <w:unhideWhenUsed/>
@@ -6832,9 +6813,9 @@
       <w:u w:val="single"/>
     </w:rPr>
   </w:style>
-  <w:style w:type="paragraph" w:styleId="ListParagraph">
+  <w:style w:type="paragraph" w:styleId="a7">
     <w:name w:val="List Paragraph"/>
-    <w:basedOn w:val="Normal"/>
+    <w:basedOn w:val="a"/>
     <w:uiPriority w:val="34"/>
     <w:qFormat/>
     <w:rsid w:val="005F46E3"/>
@@ -6843,9 +6824,9 @@
       <w:contextualSpacing/>
     </w:pPr>
   </w:style>
-  <w:style w:type="character" w:styleId="CommentReference">
+  <w:style w:type="character" w:styleId="a8">
     <w:name w:val="annotation reference"/>
-    <w:basedOn w:val="DefaultParagraphFont"/>
+    <w:basedOn w:val="a0"/>
     <w:uiPriority w:val="99"/>
     <w:semiHidden/>
     <w:unhideWhenUsed/>
@@ -6855,10 +6836,10 @@
       <w:szCs w:val="16"/>
     </w:rPr>
   </w:style>
-  <w:style w:type="paragraph" w:styleId="CommentText">
+  <w:style w:type="paragraph" w:styleId="a9">
     <w:name w:val="annotation text"/>
-    <w:basedOn w:val="Normal"/>
-    <w:link w:val="CommentTextChar"/>
+    <w:basedOn w:val="a"/>
+    <w:link w:val="Char0"/>
     <w:uiPriority w:val="99"/>
     <w:semiHidden/>
     <w:unhideWhenUsed/>
@@ -6868,10 +6849,10 @@
       <w:szCs w:val="20"/>
     </w:rPr>
   </w:style>
-  <w:style w:type="character" w:customStyle="1" w:styleId="CommentTextChar">
-    <w:name w:val="Comment Text Char"/>
-    <w:basedOn w:val="DefaultParagraphFont"/>
-    <w:link w:val="CommentText"/>
+  <w:style w:type="character" w:customStyle="1" w:styleId="Char0">
+    <w:name w:val="批注文字 Char"/>
+    <w:basedOn w:val="a0"/>
+    <w:link w:val="a9"/>
     <w:uiPriority w:val="99"/>
     <w:semiHidden/>
     <w:rsid w:val="002D6F7C"/>
@@ -6879,11 +6860,11 @@
       <w:rFonts w:ascii="Times New Roman" w:eastAsia="Times New Roman" w:hAnsi="Times New Roman"/>
     </w:rPr>
   </w:style>
-  <w:style w:type="paragraph" w:styleId="CommentSubject">
+  <w:style w:type="paragraph" w:styleId="aa">
     <w:name w:val="annotation subject"/>
-    <w:basedOn w:val="CommentText"/>
-    <w:next w:val="CommentText"/>
-    <w:link w:val="CommentSubjectChar"/>
+    <w:basedOn w:val="a9"/>
+    <w:next w:val="a9"/>
+    <w:link w:val="Char1"/>
     <w:uiPriority w:val="99"/>
     <w:semiHidden/>
     <w:unhideWhenUsed/>
@@ -6893,10 +6874,10 @@
       <w:bCs/>
     </w:rPr>
   </w:style>
-  <w:style w:type="character" w:customStyle="1" w:styleId="CommentSubjectChar">
-    <w:name w:val="Comment Subject Char"/>
-    <w:basedOn w:val="CommentTextChar"/>
-    <w:link w:val="CommentSubject"/>
+  <w:style w:type="character" w:customStyle="1" w:styleId="Char1">
+    <w:name w:val="批注主题 Char"/>
+    <w:basedOn w:val="Char0"/>
+    <w:link w:val="aa"/>
     <w:uiPriority w:val="99"/>
     <w:semiHidden/>
     <w:rsid w:val="002D6F7C"/>
@@ -6906,9 +6887,9 @@
       <w:bCs/>
     </w:rPr>
   </w:style>
-  <w:style w:type="character" w:styleId="Emphasis">
+  <w:style w:type="character" w:styleId="ab">
     <w:name w:val="Emphasis"/>
-    <w:basedOn w:val="DefaultParagraphFont"/>
+    <w:basedOn w:val="a0"/>
     <w:uiPriority w:val="20"/>
     <w:qFormat/>
     <w:rsid w:val="00DF66AE"/>
@@ -6917,9 +6898,9 @@
       <w:iCs/>
     </w:rPr>
   </w:style>
-  <w:style w:type="character" w:styleId="Strong">
+  <w:style w:type="character" w:styleId="ac">
     <w:name w:val="Strong"/>
-    <w:basedOn w:val="DefaultParagraphFont"/>
+    <w:basedOn w:val="a0"/>
     <w:uiPriority w:val="22"/>
     <w:qFormat/>
     <w:rsid w:val="00082C46"/>
@@ -7325,7 +7306,7 @@
         <a:sysClr val="windowText" lastClr="000000"/>
       </a:dk1>
       <a:lt1>
-        <a:sysClr val="window" lastClr="FFFFFF"/>
+        <a:sysClr val="window" lastClr="CEEACA"/>
       </a:lt1>
       <a:dk2>
         <a:srgbClr val="1F497D"/>

</xml_diff>

<commit_message>
save TA office hour
</commit_message>
<xml_diff>
--- a/CS 562 Syllabus.docx
+++ b/CS 562 Syllabus.docx
@@ -200,24 +200,32 @@
       <w:r>
         <w:rPr>
           <w:color w:val="0A0AB6"/>
+          <w:sz w:val="20"/>
+          <w:szCs w:val="20"/>
         </w:rPr>
         <w:t xml:space="preserve">Hongyan Yi </w:t>
       </w:r>
       <w:r>
         <w:rPr>
           <w:color w:val="0A0AB6"/>
+          <w:sz w:val="20"/>
+          <w:szCs w:val="20"/>
         </w:rPr>
         <w:t>(</w:t>
       </w:r>
       <w:r>
         <w:rPr>
           <w:color w:val="0A0AB6"/>
+          <w:sz w:val="20"/>
+          <w:szCs w:val="20"/>
         </w:rPr>
         <w:t>yih@</w:t>
       </w:r>
       <w:r>
         <w:rPr>
           <w:color w:val="0A0AB6"/>
+          <w:sz w:val="20"/>
+          <w:szCs w:val="20"/>
         </w:rPr>
         <w:t>oregonstate.edu)</w:t>
       </w:r>
@@ -226,8 +234,10 @@
       <w:pPr>
         <w:pStyle w:val="3"/>
         <w:rPr>
-          <w:rFonts w:eastAsia="宋体" w:hint="eastAsia"/>
-          <w:color w:val="0A0AB6"/>
+          <w:rFonts w:eastAsiaTheme="minorEastAsia"/>
+          <w:color w:val="0A0AB6"/>
+          <w:sz w:val="24"/>
+          <w:szCs w:val="24"/>
           <w:lang w:eastAsia="zh-CN"/>
         </w:rPr>
       </w:pPr>
@@ -241,11 +251,21 @@
         <w:rPr>
           <w:color w:val="0A0AB6"/>
         </w:rPr>
-        <w:t xml:space="preserve">Office Hours:  </w:t>
-      </w:r>
-      <w:r>
-        <w:rPr>
-          <w:color w:val="0A0AB6"/>
+        <w:t>Office Hours:</w:t>
+      </w:r>
+      <w:r>
+        <w:rPr>
+          <w:rFonts w:eastAsiaTheme="minorEastAsia" w:hint="eastAsia"/>
+          <w:color w:val="0A0AB6"/>
+          <w:lang w:eastAsia="zh-CN"/>
+        </w:rPr>
+        <w:t xml:space="preserve"> </w:t>
+      </w:r>
+      <w:r>
+        <w:rPr>
+          <w:color w:val="0A0AB6"/>
+          <w:sz w:val="20"/>
+          <w:szCs w:val="20"/>
         </w:rPr>
         <w:t>T</w:t>
       </w:r>
@@ -253,8 +273,68 @@
         <w:rPr>
           <w:rFonts w:hint="eastAsia"/>
           <w:color w:val="0A0AB6"/>
-        </w:rPr>
-        <w:t>uesday 9:00-11:00</w:t>
+          <w:sz w:val="20"/>
+          <w:szCs w:val="20"/>
+        </w:rPr>
+        <w:t>uesday</w:t>
+      </w:r>
+      <w:r>
+        <w:rPr>
+          <w:rFonts w:eastAsiaTheme="minorEastAsia" w:hint="eastAsia"/>
+          <w:color w:val="0A0AB6"/>
+          <w:sz w:val="20"/>
+          <w:szCs w:val="20"/>
+          <w:lang w:eastAsia="zh-CN"/>
+        </w:rPr>
+        <w:t xml:space="preserve"> </w:t>
+      </w:r>
+      <w:r>
+        <w:rPr>
+          <w:rFonts w:hint="eastAsia"/>
+          <w:color w:val="0A0AB6"/>
+          <w:sz w:val="20"/>
+          <w:szCs w:val="20"/>
+        </w:rPr>
+        <w:t>9:00</w:t>
+      </w:r>
+      <w:r>
+        <w:rPr>
+          <w:rFonts w:eastAsiaTheme="minorEastAsia" w:hint="eastAsia"/>
+          <w:color w:val="0A0AB6"/>
+          <w:sz w:val="20"/>
+          <w:szCs w:val="20"/>
+          <w:lang w:eastAsia="zh-CN"/>
+        </w:rPr>
+        <w:t>AM</w:t>
+      </w:r>
+      <w:r>
+        <w:rPr>
+          <w:rFonts w:hint="eastAsia"/>
+          <w:color w:val="0A0AB6"/>
+          <w:sz w:val="20"/>
+          <w:szCs w:val="20"/>
+        </w:rPr>
+        <w:t>-11:00</w:t>
+      </w:r>
+      <w:r>
+        <w:rPr>
+          <w:rFonts w:eastAsiaTheme="minorEastAsia" w:hint="eastAsia"/>
+          <w:color w:val="0A0AB6"/>
+          <w:sz w:val="20"/>
+          <w:szCs w:val="20"/>
+          <w:lang w:eastAsia="zh-CN"/>
+        </w:rPr>
+        <w:t xml:space="preserve">AM </w:t>
+      </w:r>
+      <w:r>
+        <w:rPr>
+          <w:rFonts w:eastAsiaTheme="minorEastAsia" w:hint="eastAsia"/>
+          <w:color w:val="0A0AB6"/>
+          <w:sz w:val="20"/>
+          <w:szCs w:val="20"/>
+          <w:lang w:eastAsia="zh-CN"/>
+        </w:rPr>
+        <w:t>at Kelly Atrium</w:t>
       </w:r>
     </w:p>
     <w:p>
@@ -738,7 +818,6 @@
         </w:numPr>
       </w:pPr>
       <w:r>
-        <w:lastRenderedPageBreak/>
         <w:t>Lessons Learned in Software Testing:  Reporting Bugs and Working Well With Others</w:t>
       </w:r>
     </w:p>
@@ -751,6 +830,7 @@
         </w:numPr>
       </w:pPr>
       <w:r>
+        <w:lastRenderedPageBreak/>
         <w:t>Lessons Learned in Software Testing:  Planning and Strategy</w:t>
       </w:r>
     </w:p>
@@ -1444,7 +1524,6 @@
         <w:contextualSpacing/>
       </w:pPr>
       <w:r>
-        <w:lastRenderedPageBreak/>
         <w:t>Bug/progress report (20%)</w:t>
       </w:r>
     </w:p>
@@ -1458,6 +1537,7 @@
         <w:contextualSpacing/>
       </w:pPr>
       <w:r>
+        <w:lastRenderedPageBreak/>
         <w:t>Final results report (20%)</w:t>
       </w:r>
     </w:p>
@@ -2228,11 +2308,11 @@
         <w:spacing w:after="100"/>
       </w:pPr>
       <w:r>
-        <w:t xml:space="preserve">I encourage students to work together and learn from one another on labs and assignments. However, I do expect you to turn in your OWN work. Working with someone does not include copying someone else's work and changing a small amount of that work, such as variable names, comments, spacing, etc. During group assignments you and your partners may turn in one assignment per group with everyone's name attached. Working together is discouraged on exams, quizzes, and the final. At NO point should you copy work from the internet, and if you do copy material from an external resource, then you need to cite the resource and author(s). Cheating and plagiarism are not taken lightly! You will receive a zero on your first abuse of these rules. In the case of shared work, the student sharing the work and the student copying the work will both </w:t>
+        <w:t xml:space="preserve">I encourage students to work together and learn from one another on labs and assignments. However, I do expect you to turn in your OWN work. Working with someone does not include copying someone else's work and changing a small amount of that work, such as variable names, comments, spacing, etc. During group assignments you and your partners may turn in one assignment per group with everyone's name attached. Working together is discouraged on exams, quizzes, and the final. At NO point should you copy work from the internet, and if you do copy material from an external resource, then you need to cite the resource and author(s). Cheating and plagiarism are not taken lightly! You will receive a zero on your first abuse of these rules. In the case of shared work, the student sharing the work and the student copying the work will both receive zeros. On the second abuse, your name(s) will be given to the EECS department, where </w:t>
       </w:r>
       <w:r>
         <w:lastRenderedPageBreak/>
-        <w:t xml:space="preserve">receive zeros. On the second abuse, your name(s) will be given to the EECS department, where they will handle the details. Please read the </w:t>
+        <w:t xml:space="preserve">they will handle the details. Please read the </w:t>
       </w:r>
       <w:hyperlink r:id="rId7" w:history="1">
         <w:r>

</xml_diff>